<commit_message>
Updating the documentation for note making tab
</commit_message>
<xml_diff>
--- a/documentation.docx
+++ b/documentation.docx
@@ -3,23 +3,13 @@
 <w:document xmlns:wpc="http://schemas.microsoft.com/office/word/2010/wordprocessingCanvas" xmlns:cx="http://schemas.microsoft.com/office/drawing/2014/chartex" xmlns:cx1="http://schemas.microsoft.com/office/drawing/2015/9/8/chartex" xmlns:cx2="http://schemas.microsoft.com/office/drawing/2015/10/21/chartex" xmlns:cx3="http://schemas.microsoft.com/office/drawing/2016/5/9/chartex" xmlns:cx4="http://schemas.microsoft.com/office/drawing/2016/5/10/chartex" xmlns:cx5="http://schemas.microsoft.com/office/drawing/2016/5/11/chartex" xmlns:cx6="http://schemas.microsoft.com/office/drawing/2016/5/12/chartex" xmlns:cx7="http://schemas.microsoft.com/office/drawing/2016/5/13/chartex" xmlns:cx8="http://schemas.microsoft.com/office/drawing/2016/5/14/chartex" xmlns:mc="http://schemas.openxmlformats.org/markup-compatibility/2006" xmlns:aink="http://schemas.microsoft.com/office/drawing/2016/ink" xmlns:am3d="http://schemas.microsoft.com/office/drawing/2017/model3d" xmlns:o="urn:schemas-microsoft-com:office:office" xmlns:oel="http://schemas.microsoft.com/office/2019/extlst" xmlns:r="http://schemas.openxmlformats.org/officeDocument/2006/relationships" xmlns:m="http://schemas.openxmlformats.org/officeDocument/2006/math" xmlns:v="urn:schemas-microsoft-com:vml" xmlns:wp14="http://schemas.microsoft.com/office/word/2010/wordprocessingDrawing" xmlns:wp="http://schemas.openxmlformats.org/drawingml/2006/wordprocessingDrawing" xmlns:w10="urn:schemas-microsoft-com:office:word" xmlns:w="http://schemas.openxmlformats.org/wordprocessingml/2006/main" xmlns:w14="http://schemas.microsoft.com/office/word/2010/wordml" xmlns:w15="http://schemas.microsoft.com/office/word/2012/wordml" xmlns:w16cex="http://schemas.microsoft.com/office/word/2018/wordml/cex" xmlns:w16cid="http://schemas.microsoft.com/office/word/2016/wordml/cid" xmlns:w16="http://schemas.microsoft.com/office/word/2018/wordml" xmlns:w16sdtdh="http://schemas.microsoft.com/office/word/2020/wordml/sdtdatahash" xmlns:w16se="http://schemas.microsoft.com/office/word/2015/wordml/symex" xmlns:wpg="http://schemas.microsoft.com/office/word/2010/wordprocessingGroup" xmlns:wpi="http://schemas.microsoft.com/office/word/2010/wordprocessingInk" xmlns:wne="http://schemas.microsoft.com/office/word/2006/wordml" xmlns:wps="http://schemas.microsoft.com/office/word/2010/wordprocessingShape" mc:Ignorable="w14 w15 w16se w16cid w16 w16cex w16sdtdh wp14">
   <w:body>
     <w:p>
-      <w:proofErr w:type="spellStart"/>
       <w:r>
         <w:t>Usecase</w:t>
       </w:r>
-      <w:proofErr w:type="spellEnd"/>
-    </w:p>
-    <w:p>
-      <w:r>
-        <w:t>We need to develop an application that supports taking picture on webcam, mobile (</w:t>
-      </w:r>
-      <w:proofErr w:type="spellStart"/>
-      <w:r>
-        <w:t>iphone</w:t>
-      </w:r>
-      <w:proofErr w:type="spellEnd"/>
-      <w:r>
-        <w:t xml:space="preserve"> and android) through browser.</w:t>
+    </w:p>
+    <w:p>
+      <w:r>
+        <w:t>We need to develop an application that supports taking picture on webcam, mobile (iphone and android) through browser.</w:t>
       </w:r>
     </w:p>
     <w:p/>
@@ -84,15 +74,7 @@
         </w:numPr>
       </w:pPr>
       <w:r>
-        <w:t xml:space="preserve">Then we are using the </w:t>
-      </w:r>
-      <w:proofErr w:type="spellStart"/>
-      <w:r>
-        <w:t>Konva</w:t>
-      </w:r>
-      <w:proofErr w:type="spellEnd"/>
-      <w:r>
-        <w:t xml:space="preserve"> library a powerful and stable annotation tool that enables freehand drawing along with multiple shapes and lot more flexibilities.</w:t>
+        <w:t>Then we are using the Konva library a powerful and stable annotation tool that enables freehand drawing along with multiple shapes and lot more flexibilities.</w:t>
       </w:r>
     </w:p>
     <w:p>
@@ -148,6 +130,106 @@
         <w:t>We are able to annotate the image.</w:t>
       </w:r>
     </w:p>
+    <w:p/>
+    <w:p>
+      <w:pPr>
+        <w:pStyle w:val="Heading1"/>
+      </w:pPr>
+      <w:r>
+        <w:t>Marking note Implementation and future plan</w:t>
+      </w:r>
+    </w:p>
+    <w:p>
+      <w:pPr>
+        <w:pStyle w:val="Heading2"/>
+      </w:pPr>
+      <w:r>
+        <w:t>Use case:</w:t>
+      </w:r>
+    </w:p>
+    <w:p>
+      <w:r>
+        <w:t>User can mark multiple notes on an image to mention some information for a particular spot on the item</w:t>
+      </w:r>
+    </w:p>
+    <w:p>
+      <w:pPr>
+        <w:pStyle w:val="Heading2"/>
+      </w:pPr>
+      <w:r>
+        <w:t>Implementation</w:t>
+      </w:r>
+    </w:p>
+    <w:p>
+      <w:r>
+        <w:t xml:space="preserve">We have used an utility in konva to represent a textbox using rectangle and text area together. </w:t>
+      </w:r>
+    </w:p>
+    <w:p>
+      <w:pPr>
+        <w:pStyle w:val="Heading2"/>
+      </w:pPr>
+      <w:r>
+        <w:t>Current Limitations</w:t>
+      </w:r>
+    </w:p>
+    <w:p>
+      <w:pPr>
+        <w:pStyle w:val="ListParagraph"/>
+        <w:numPr>
+          <w:ilvl w:val="0"/>
+          <w:numId w:val="4"/>
+        </w:numPr>
+      </w:pPr>
+      <w:r>
+        <w:t>Lim 1: We are able to create only one textbox as we need some to identify whether user is clicking on the textbox or the image to add more notes as there is no inbuilt service to determine whether user is clicking on the actual image or the textbox.</w:t>
+      </w:r>
+    </w:p>
+    <w:p>
+      <w:pPr>
+        <w:pStyle w:val="ListParagraph"/>
+        <w:numPr>
+          <w:ilvl w:val="0"/>
+          <w:numId w:val="4"/>
+        </w:numPr>
+      </w:pPr>
+      <w:r>
+        <w:t>Lim 2: We need a data structure to properly update the notes</w:t>
+      </w:r>
+    </w:p>
+    <w:p>
+      <w:pPr>
+        <w:pStyle w:val="Heading2"/>
+      </w:pPr>
+      <w:r>
+        <w:t xml:space="preserve">Identifying Future plan </w:t>
+      </w:r>
+    </w:p>
+    <w:p>
+      <w:pPr>
+        <w:pStyle w:val="ListParagraph"/>
+        <w:numPr>
+          <w:ilvl w:val="0"/>
+          <w:numId w:val="5"/>
+        </w:numPr>
+      </w:pPr>
+      <w:r>
+        <w:t>Plan for Lim1: We need to use mathematical equations (Distance and area formulas) to determine the click is on the object created (can be circle, textbox) or the image.</w:t>
+      </w:r>
+    </w:p>
+    <w:p>
+      <w:pPr>
+        <w:pStyle w:val="ListParagraph"/>
+        <w:numPr>
+          <w:ilvl w:val="0"/>
+          <w:numId w:val="5"/>
+        </w:numPr>
+      </w:pPr>
+      <w:r>
+        <w:t>Plan for Lim2: We need to identify a proper data structure to identify the circles to update when dragged or when a text is changed upon achieving the lim1.</w:t>
+      </w:r>
+    </w:p>
+    <w:p/>
     <w:sectPr>
       <w:pgSz w:w="12240" w:h="15840"/>
       <w:pgMar w:top="1440" w:right="1440" w:bottom="1440" w:left="1440" w:header="720" w:footer="720" w:gutter="0"/>
@@ -386,11 +468,359 @@
       </w:rPr>
     </w:lvl>
   </w:abstractNum>
+  <w:abstractNum w:abstractNumId="2" w15:restartNumberingAfterBreak="0">
+    <w:nsid w:val="3E463F36"/>
+    <w:multiLevelType w:val="hybridMultilevel"/>
+    <w:tmpl w:val="69461A1A"/>
+    <w:lvl w:ilvl="0" w:tplc="04090001">
+      <w:start w:val="1"/>
+      <w:numFmt w:val="bullet"/>
+      <w:lvlText w:val=""/>
+      <w:lvlJc w:val="left"/>
+      <w:pPr>
+        <w:ind w:left="360" w:hanging="360"/>
+      </w:pPr>
+      <w:rPr>
+        <w:rFonts w:ascii="Symbol" w:hAnsi="Symbol" w:hint="default"/>
+      </w:rPr>
+    </w:lvl>
+    <w:lvl w:ilvl="1" w:tplc="04090003" w:tentative="1">
+      <w:start w:val="1"/>
+      <w:numFmt w:val="bullet"/>
+      <w:lvlText w:val="o"/>
+      <w:lvlJc w:val="left"/>
+      <w:pPr>
+        <w:ind w:left="1080" w:hanging="360"/>
+      </w:pPr>
+      <w:rPr>
+        <w:rFonts w:ascii="Courier New" w:hAnsi="Courier New" w:cs="Courier New" w:hint="default"/>
+      </w:rPr>
+    </w:lvl>
+    <w:lvl w:ilvl="2" w:tplc="04090005" w:tentative="1">
+      <w:start w:val="1"/>
+      <w:numFmt w:val="bullet"/>
+      <w:lvlText w:val=""/>
+      <w:lvlJc w:val="left"/>
+      <w:pPr>
+        <w:ind w:left="1800" w:hanging="360"/>
+      </w:pPr>
+      <w:rPr>
+        <w:rFonts w:ascii="Wingdings" w:hAnsi="Wingdings" w:hint="default"/>
+      </w:rPr>
+    </w:lvl>
+    <w:lvl w:ilvl="3" w:tplc="04090001" w:tentative="1">
+      <w:start w:val="1"/>
+      <w:numFmt w:val="bullet"/>
+      <w:lvlText w:val=""/>
+      <w:lvlJc w:val="left"/>
+      <w:pPr>
+        <w:ind w:left="2520" w:hanging="360"/>
+      </w:pPr>
+      <w:rPr>
+        <w:rFonts w:ascii="Symbol" w:hAnsi="Symbol" w:hint="default"/>
+      </w:rPr>
+    </w:lvl>
+    <w:lvl w:ilvl="4" w:tplc="04090003" w:tentative="1">
+      <w:start w:val="1"/>
+      <w:numFmt w:val="bullet"/>
+      <w:lvlText w:val="o"/>
+      <w:lvlJc w:val="left"/>
+      <w:pPr>
+        <w:ind w:left="3240" w:hanging="360"/>
+      </w:pPr>
+      <w:rPr>
+        <w:rFonts w:ascii="Courier New" w:hAnsi="Courier New" w:cs="Courier New" w:hint="default"/>
+      </w:rPr>
+    </w:lvl>
+    <w:lvl w:ilvl="5" w:tplc="04090005" w:tentative="1">
+      <w:start w:val="1"/>
+      <w:numFmt w:val="bullet"/>
+      <w:lvlText w:val=""/>
+      <w:lvlJc w:val="left"/>
+      <w:pPr>
+        <w:ind w:left="3960" w:hanging="360"/>
+      </w:pPr>
+      <w:rPr>
+        <w:rFonts w:ascii="Wingdings" w:hAnsi="Wingdings" w:hint="default"/>
+      </w:rPr>
+    </w:lvl>
+    <w:lvl w:ilvl="6" w:tplc="04090001" w:tentative="1">
+      <w:start w:val="1"/>
+      <w:numFmt w:val="bullet"/>
+      <w:lvlText w:val=""/>
+      <w:lvlJc w:val="left"/>
+      <w:pPr>
+        <w:ind w:left="4680" w:hanging="360"/>
+      </w:pPr>
+      <w:rPr>
+        <w:rFonts w:ascii="Symbol" w:hAnsi="Symbol" w:hint="default"/>
+      </w:rPr>
+    </w:lvl>
+    <w:lvl w:ilvl="7" w:tplc="04090003" w:tentative="1">
+      <w:start w:val="1"/>
+      <w:numFmt w:val="bullet"/>
+      <w:lvlText w:val="o"/>
+      <w:lvlJc w:val="left"/>
+      <w:pPr>
+        <w:ind w:left="5400" w:hanging="360"/>
+      </w:pPr>
+      <w:rPr>
+        <w:rFonts w:ascii="Courier New" w:hAnsi="Courier New" w:cs="Courier New" w:hint="default"/>
+      </w:rPr>
+    </w:lvl>
+    <w:lvl w:ilvl="8" w:tplc="04090005" w:tentative="1">
+      <w:start w:val="1"/>
+      <w:numFmt w:val="bullet"/>
+      <w:lvlText w:val=""/>
+      <w:lvlJc w:val="left"/>
+      <w:pPr>
+        <w:ind w:left="6120" w:hanging="360"/>
+      </w:pPr>
+      <w:rPr>
+        <w:rFonts w:ascii="Wingdings" w:hAnsi="Wingdings" w:hint="default"/>
+      </w:rPr>
+    </w:lvl>
+  </w:abstractNum>
+  <w:abstractNum w:abstractNumId="3" w15:restartNumberingAfterBreak="0">
+    <w:nsid w:val="4CF04C5E"/>
+    <w:multiLevelType w:val="hybridMultilevel"/>
+    <w:tmpl w:val="02607358"/>
+    <w:lvl w:ilvl="0" w:tplc="04090001">
+      <w:start w:val="1"/>
+      <w:numFmt w:val="bullet"/>
+      <w:lvlText w:val=""/>
+      <w:lvlJc w:val="left"/>
+      <w:pPr>
+        <w:ind w:left="720" w:hanging="360"/>
+      </w:pPr>
+      <w:rPr>
+        <w:rFonts w:ascii="Symbol" w:hAnsi="Symbol" w:hint="default"/>
+      </w:rPr>
+    </w:lvl>
+    <w:lvl w:ilvl="1" w:tplc="04090003" w:tentative="1">
+      <w:start w:val="1"/>
+      <w:numFmt w:val="bullet"/>
+      <w:lvlText w:val="o"/>
+      <w:lvlJc w:val="left"/>
+      <w:pPr>
+        <w:ind w:left="1440" w:hanging="360"/>
+      </w:pPr>
+      <w:rPr>
+        <w:rFonts w:ascii="Courier New" w:hAnsi="Courier New" w:cs="Courier New" w:hint="default"/>
+      </w:rPr>
+    </w:lvl>
+    <w:lvl w:ilvl="2" w:tplc="04090005" w:tentative="1">
+      <w:start w:val="1"/>
+      <w:numFmt w:val="bullet"/>
+      <w:lvlText w:val=""/>
+      <w:lvlJc w:val="left"/>
+      <w:pPr>
+        <w:ind w:left="2160" w:hanging="360"/>
+      </w:pPr>
+      <w:rPr>
+        <w:rFonts w:ascii="Wingdings" w:hAnsi="Wingdings" w:hint="default"/>
+      </w:rPr>
+    </w:lvl>
+    <w:lvl w:ilvl="3" w:tplc="04090001" w:tentative="1">
+      <w:start w:val="1"/>
+      <w:numFmt w:val="bullet"/>
+      <w:lvlText w:val=""/>
+      <w:lvlJc w:val="left"/>
+      <w:pPr>
+        <w:ind w:left="2880" w:hanging="360"/>
+      </w:pPr>
+      <w:rPr>
+        <w:rFonts w:ascii="Symbol" w:hAnsi="Symbol" w:hint="default"/>
+      </w:rPr>
+    </w:lvl>
+    <w:lvl w:ilvl="4" w:tplc="04090003" w:tentative="1">
+      <w:start w:val="1"/>
+      <w:numFmt w:val="bullet"/>
+      <w:lvlText w:val="o"/>
+      <w:lvlJc w:val="left"/>
+      <w:pPr>
+        <w:ind w:left="3600" w:hanging="360"/>
+      </w:pPr>
+      <w:rPr>
+        <w:rFonts w:ascii="Courier New" w:hAnsi="Courier New" w:cs="Courier New" w:hint="default"/>
+      </w:rPr>
+    </w:lvl>
+    <w:lvl w:ilvl="5" w:tplc="04090005" w:tentative="1">
+      <w:start w:val="1"/>
+      <w:numFmt w:val="bullet"/>
+      <w:lvlText w:val=""/>
+      <w:lvlJc w:val="left"/>
+      <w:pPr>
+        <w:ind w:left="4320" w:hanging="360"/>
+      </w:pPr>
+      <w:rPr>
+        <w:rFonts w:ascii="Wingdings" w:hAnsi="Wingdings" w:hint="default"/>
+      </w:rPr>
+    </w:lvl>
+    <w:lvl w:ilvl="6" w:tplc="04090001" w:tentative="1">
+      <w:start w:val="1"/>
+      <w:numFmt w:val="bullet"/>
+      <w:lvlText w:val=""/>
+      <w:lvlJc w:val="left"/>
+      <w:pPr>
+        <w:ind w:left="5040" w:hanging="360"/>
+      </w:pPr>
+      <w:rPr>
+        <w:rFonts w:ascii="Symbol" w:hAnsi="Symbol" w:hint="default"/>
+      </w:rPr>
+    </w:lvl>
+    <w:lvl w:ilvl="7" w:tplc="04090003" w:tentative="1">
+      <w:start w:val="1"/>
+      <w:numFmt w:val="bullet"/>
+      <w:lvlText w:val="o"/>
+      <w:lvlJc w:val="left"/>
+      <w:pPr>
+        <w:ind w:left="5760" w:hanging="360"/>
+      </w:pPr>
+      <w:rPr>
+        <w:rFonts w:ascii="Courier New" w:hAnsi="Courier New" w:cs="Courier New" w:hint="default"/>
+      </w:rPr>
+    </w:lvl>
+    <w:lvl w:ilvl="8" w:tplc="04090005" w:tentative="1">
+      <w:start w:val="1"/>
+      <w:numFmt w:val="bullet"/>
+      <w:lvlText w:val=""/>
+      <w:lvlJc w:val="left"/>
+      <w:pPr>
+        <w:ind w:left="6480" w:hanging="360"/>
+      </w:pPr>
+      <w:rPr>
+        <w:rFonts w:ascii="Wingdings" w:hAnsi="Wingdings" w:hint="default"/>
+      </w:rPr>
+    </w:lvl>
+  </w:abstractNum>
+  <w:abstractNum w:abstractNumId="4" w15:restartNumberingAfterBreak="0">
+    <w:nsid w:val="6A726130"/>
+    <w:multiLevelType w:val="hybridMultilevel"/>
+    <w:tmpl w:val="7FDCA9E4"/>
+    <w:lvl w:ilvl="0" w:tplc="04090001">
+      <w:start w:val="1"/>
+      <w:numFmt w:val="bullet"/>
+      <w:lvlText w:val=""/>
+      <w:lvlJc w:val="left"/>
+      <w:pPr>
+        <w:ind w:left="360" w:hanging="360"/>
+      </w:pPr>
+      <w:rPr>
+        <w:rFonts w:ascii="Symbol" w:hAnsi="Symbol" w:hint="default"/>
+      </w:rPr>
+    </w:lvl>
+    <w:lvl w:ilvl="1" w:tplc="04090003" w:tentative="1">
+      <w:start w:val="1"/>
+      <w:numFmt w:val="bullet"/>
+      <w:lvlText w:val="o"/>
+      <w:lvlJc w:val="left"/>
+      <w:pPr>
+        <w:ind w:left="1080" w:hanging="360"/>
+      </w:pPr>
+      <w:rPr>
+        <w:rFonts w:ascii="Courier New" w:hAnsi="Courier New" w:cs="Courier New" w:hint="default"/>
+      </w:rPr>
+    </w:lvl>
+    <w:lvl w:ilvl="2" w:tplc="04090005" w:tentative="1">
+      <w:start w:val="1"/>
+      <w:numFmt w:val="bullet"/>
+      <w:lvlText w:val=""/>
+      <w:lvlJc w:val="left"/>
+      <w:pPr>
+        <w:ind w:left="1800" w:hanging="360"/>
+      </w:pPr>
+      <w:rPr>
+        <w:rFonts w:ascii="Wingdings" w:hAnsi="Wingdings" w:hint="default"/>
+      </w:rPr>
+    </w:lvl>
+    <w:lvl w:ilvl="3" w:tplc="04090001" w:tentative="1">
+      <w:start w:val="1"/>
+      <w:numFmt w:val="bullet"/>
+      <w:lvlText w:val=""/>
+      <w:lvlJc w:val="left"/>
+      <w:pPr>
+        <w:ind w:left="2520" w:hanging="360"/>
+      </w:pPr>
+      <w:rPr>
+        <w:rFonts w:ascii="Symbol" w:hAnsi="Symbol" w:hint="default"/>
+      </w:rPr>
+    </w:lvl>
+    <w:lvl w:ilvl="4" w:tplc="04090003" w:tentative="1">
+      <w:start w:val="1"/>
+      <w:numFmt w:val="bullet"/>
+      <w:lvlText w:val="o"/>
+      <w:lvlJc w:val="left"/>
+      <w:pPr>
+        <w:ind w:left="3240" w:hanging="360"/>
+      </w:pPr>
+      <w:rPr>
+        <w:rFonts w:ascii="Courier New" w:hAnsi="Courier New" w:cs="Courier New" w:hint="default"/>
+      </w:rPr>
+    </w:lvl>
+    <w:lvl w:ilvl="5" w:tplc="04090005" w:tentative="1">
+      <w:start w:val="1"/>
+      <w:numFmt w:val="bullet"/>
+      <w:lvlText w:val=""/>
+      <w:lvlJc w:val="left"/>
+      <w:pPr>
+        <w:ind w:left="3960" w:hanging="360"/>
+      </w:pPr>
+      <w:rPr>
+        <w:rFonts w:ascii="Wingdings" w:hAnsi="Wingdings" w:hint="default"/>
+      </w:rPr>
+    </w:lvl>
+    <w:lvl w:ilvl="6" w:tplc="04090001" w:tentative="1">
+      <w:start w:val="1"/>
+      <w:numFmt w:val="bullet"/>
+      <w:lvlText w:val=""/>
+      <w:lvlJc w:val="left"/>
+      <w:pPr>
+        <w:ind w:left="4680" w:hanging="360"/>
+      </w:pPr>
+      <w:rPr>
+        <w:rFonts w:ascii="Symbol" w:hAnsi="Symbol" w:hint="default"/>
+      </w:rPr>
+    </w:lvl>
+    <w:lvl w:ilvl="7" w:tplc="04090003" w:tentative="1">
+      <w:start w:val="1"/>
+      <w:numFmt w:val="bullet"/>
+      <w:lvlText w:val="o"/>
+      <w:lvlJc w:val="left"/>
+      <w:pPr>
+        <w:ind w:left="5400" w:hanging="360"/>
+      </w:pPr>
+      <w:rPr>
+        <w:rFonts w:ascii="Courier New" w:hAnsi="Courier New" w:cs="Courier New" w:hint="default"/>
+      </w:rPr>
+    </w:lvl>
+    <w:lvl w:ilvl="8" w:tplc="04090005" w:tentative="1">
+      <w:start w:val="1"/>
+      <w:numFmt w:val="bullet"/>
+      <w:lvlText w:val=""/>
+      <w:lvlJc w:val="left"/>
+      <w:pPr>
+        <w:ind w:left="6120" w:hanging="360"/>
+      </w:pPr>
+      <w:rPr>
+        <w:rFonts w:ascii="Wingdings" w:hAnsi="Wingdings" w:hint="default"/>
+      </w:rPr>
+    </w:lvl>
+  </w:abstractNum>
   <w:num w:numId="1" w16cid:durableId="852762840">
     <w:abstractNumId w:val="1"/>
   </w:num>
   <w:num w:numId="2" w16cid:durableId="84496329">
     <w:abstractNumId w:val="0"/>
+  </w:num>
+  <w:num w:numId="3" w16cid:durableId="1497653269">
+    <w:abstractNumId w:val="3"/>
+  </w:num>
+  <w:num w:numId="4" w16cid:durableId="673655446">
+    <w:abstractNumId w:val="4"/>
+  </w:num>
+  <w:num w:numId="5" w16cid:durableId="1679305875">
+    <w:abstractNumId w:val="2"/>
   </w:num>
 </w:numbering>
 </file>
@@ -822,6 +1252,28 @@
       <w:szCs w:val="32"/>
     </w:rPr>
   </w:style>
+  <w:style w:type="paragraph" w:styleId="Heading2">
+    <w:name w:val="heading 2"/>
+    <w:basedOn w:val="Normal"/>
+    <w:next w:val="Normal"/>
+    <w:link w:val="Heading2Char"/>
+    <w:uiPriority w:val="9"/>
+    <w:unhideWhenUsed/>
+    <w:qFormat/>
+    <w:rsid w:val="00C958B2"/>
+    <w:pPr>
+      <w:keepNext/>
+      <w:keepLines/>
+      <w:spacing w:before="40" w:after="0"/>
+      <w:outlineLvl w:val="1"/>
+    </w:pPr>
+    <w:rPr>
+      <w:rFonts w:asciiTheme="majorHAnsi" w:eastAsiaTheme="majorEastAsia" w:hAnsiTheme="majorHAnsi" w:cstheme="majorBidi"/>
+      <w:color w:val="2F5496" w:themeColor="accent1" w:themeShade="BF"/>
+      <w:sz w:val="26"/>
+      <w:szCs w:val="26"/>
+    </w:rPr>
+  </w:style>
   <w:style w:type="character" w:default="1" w:styleId="DefaultParagraphFont">
     <w:name w:val="Default Paragraph Font"/>
     <w:uiPriority w:val="1"/>
@@ -895,6 +1347,19 @@
     <w:rPr>
       <w:color w:val="605E5C"/>
       <w:shd w:val="clear" w:color="auto" w:fill="E1DFDD"/>
+    </w:rPr>
+  </w:style>
+  <w:style w:type="character" w:customStyle="1" w:styleId="Heading2Char">
+    <w:name w:val="Heading 2 Char"/>
+    <w:basedOn w:val="DefaultParagraphFont"/>
+    <w:link w:val="Heading2"/>
+    <w:uiPriority w:val="9"/>
+    <w:rsid w:val="00C958B2"/>
+    <w:rPr>
+      <w:rFonts w:asciiTheme="majorHAnsi" w:eastAsiaTheme="majorEastAsia" w:hAnsiTheme="majorHAnsi" w:cstheme="majorBidi"/>
+      <w:color w:val="2F5496" w:themeColor="accent1" w:themeShade="BF"/>
+      <w:sz w:val="26"/>
+      <w:szCs w:val="26"/>
     </w:rPr>
   </w:style>
 </w:styles>

</xml_diff>